<commit_message>
Updated Execution Time for Different Clone Detection Tools.docx
</commit_message>
<xml_diff>
--- a/Execution Time for Different Clone Detection Tools.docx
+++ b/Execution Time for Different Clone Detection Tools.docx
@@ -1851,7 +1851,11 @@
               <w:bottom w:val="single" w:sz="4" w:space="0" w:color="auto"/>
             </w:tcBorders>
           </w:tcPr>
-          <w:p/>
+          <w:p>
+            <w:r>
+              <w:t>13 h 14 m</w:t>
+            </w:r>
+          </w:p>
         </w:tc>
         <w:tc>
           <w:tcPr>
@@ -1861,7 +1865,11 @@
               <w:bottom w:val="single" w:sz="4" w:space="0" w:color="auto"/>
             </w:tcBorders>
           </w:tcPr>
-          <w:p/>
+          <w:p>
+            <w:r>
+              <w:t>6 h 23 m</w:t>
+            </w:r>
+          </w:p>
         </w:tc>
         <w:tc>
           <w:tcPr>
@@ -1936,7 +1944,11 @@
               <w:bottom w:val="single" w:sz="4" w:space="0" w:color="auto"/>
             </w:tcBorders>
           </w:tcPr>
-          <w:p/>
+          <w:p>
+            <w:r>
+              <w:t>13 h 3 m</w:t>
+            </w:r>
+          </w:p>
         </w:tc>
         <w:tc>
           <w:tcPr>
@@ -1946,7 +1958,11 @@
               <w:bottom w:val="single" w:sz="4" w:space="0" w:color="auto"/>
             </w:tcBorders>
           </w:tcPr>
-          <w:p/>
+          <w:p>
+            <w:r>
+              <w:t>5 h 42 m</w:t>
+            </w:r>
+          </w:p>
         </w:tc>
         <w:tc>
           <w:tcPr>
@@ -2022,7 +2038,11 @@
               <w:bottom w:val="single" w:sz="12" w:space="0" w:color="auto"/>
             </w:tcBorders>
           </w:tcPr>
-          <w:p/>
+          <w:p>
+            <w:r>
+              <w:t>6 h 53 m</w:t>
+            </w:r>
+          </w:p>
         </w:tc>
         <w:tc>
           <w:tcPr>
@@ -2032,7 +2052,11 @@
               <w:bottom w:val="single" w:sz="12" w:space="0" w:color="auto"/>
             </w:tcBorders>
           </w:tcPr>
-          <w:p/>
+          <w:p>
+            <w:r>
+              <w:t>36 m 54 s</w:t>
+            </w:r>
+          </w:p>
         </w:tc>
         <w:tc>
           <w:tcPr>

</xml_diff>

<commit_message>
Counting line coverage for both regular and micro clones.
</commit_message>
<xml_diff>
--- a/Execution Time for Different Clone Detection Tools.docx
+++ b/Execution Time for Different Clone Detection Tools.docx
@@ -69,6 +69,7 @@
                 <w:bCs/>
               </w:rPr>
             </w:pPr>
+            <w:proofErr w:type="spellStart"/>
             <w:r>
               <w:rPr>
                 <w:b/>
@@ -76,6 +77,7 @@
               </w:rPr>
               <w:t>Ctags</w:t>
             </w:r>
+            <w:proofErr w:type="spellEnd"/>
           </w:p>
         </w:tc>
         <w:tc>
@@ -93,6 +95,7 @@
                 <w:bCs/>
               </w:rPr>
             </w:pPr>
+            <w:proofErr w:type="spellStart"/>
             <w:r>
               <w:rPr>
                 <w:b/>
@@ -100,6 +103,7 @@
               </w:rPr>
               <w:t>BrlCad</w:t>
             </w:r>
+            <w:proofErr w:type="spellEnd"/>
           </w:p>
         </w:tc>
         <w:tc>
@@ -117,6 +121,7 @@
                 <w:bCs/>
               </w:rPr>
             </w:pPr>
+            <w:proofErr w:type="spellStart"/>
             <w:r>
               <w:rPr>
                 <w:b/>
@@ -124,6 +129,7 @@
               </w:rPr>
               <w:t>Freecol</w:t>
             </w:r>
+            <w:proofErr w:type="spellEnd"/>
           </w:p>
         </w:tc>
         <w:tc>
@@ -166,6 +172,7 @@
                 <w:bCs/>
               </w:rPr>
             </w:pPr>
+            <w:proofErr w:type="spellStart"/>
             <w:r>
               <w:rPr>
                 <w:b/>
@@ -173,6 +180,7 @@
               </w:rPr>
               <w:t>Jabref</w:t>
             </w:r>
+            <w:proofErr w:type="spellEnd"/>
           </w:p>
         </w:tc>
       </w:tr>
@@ -218,10 +226,7 @@
           </w:tcPr>
           <w:p>
             <w:r>
-              <w:t xml:space="preserve">2 </w:t>
-            </w:r>
-            <w:r>
-              <w:t>m</w:t>
+              <w:t>2 m</w:t>
             </w:r>
           </w:p>
         </w:tc>
@@ -434,7 +439,6 @@
             <w:vMerge/>
             <w:tcBorders>
               <w:left w:val="single" w:sz="12" w:space="0" w:color="auto"/>
-              <w:bottom w:val="single" w:sz="12" w:space="0" w:color="auto"/>
             </w:tcBorders>
           </w:tcPr>
           <w:p>
@@ -451,7 +455,7 @@
           <w:tcPr>
             <w:tcW w:w="1303" w:type="dxa"/>
             <w:tcBorders>
-              <w:bottom w:val="single" w:sz="12" w:space="0" w:color="auto"/>
+              <w:bottom w:val="single" w:sz="4" w:space="0" w:color="auto"/>
             </w:tcBorders>
           </w:tcPr>
           <w:p>
@@ -464,7 +468,7 @@
           <w:tcPr>
             <w:tcW w:w="1372" w:type="dxa"/>
             <w:tcBorders>
-              <w:bottom w:val="single" w:sz="12" w:space="0" w:color="auto"/>
+              <w:bottom w:val="single" w:sz="4" w:space="0" w:color="auto"/>
             </w:tcBorders>
           </w:tcPr>
           <w:p>
@@ -477,15 +481,12 @@
           <w:tcPr>
             <w:tcW w:w="1463" w:type="dxa"/>
             <w:tcBorders>
-              <w:bottom w:val="single" w:sz="12" w:space="0" w:color="auto"/>
-            </w:tcBorders>
-          </w:tcPr>
-          <w:p>
-            <w:r>
-              <w:t xml:space="preserve">26 </w:t>
-            </w:r>
-            <w:r>
-              <w:t>s</w:t>
+              <w:bottom w:val="single" w:sz="4" w:space="0" w:color="auto"/>
+            </w:tcBorders>
+          </w:tcPr>
+          <w:p>
+            <w:r>
+              <w:t>26 s</w:t>
             </w:r>
           </w:p>
         </w:tc>
@@ -493,7 +494,7 @@
           <w:tcPr>
             <w:tcW w:w="1436" w:type="dxa"/>
             <w:tcBorders>
-              <w:bottom w:val="single" w:sz="12" w:space="0" w:color="auto"/>
+              <w:bottom w:val="single" w:sz="4" w:space="0" w:color="auto"/>
             </w:tcBorders>
           </w:tcPr>
           <w:p/>
@@ -502,7 +503,7 @@
           <w:tcPr>
             <w:tcW w:w="1423" w:type="dxa"/>
             <w:tcBorders>
-              <w:bottom w:val="single" w:sz="12" w:space="0" w:color="auto"/>
+              <w:bottom w:val="single" w:sz="4" w:space="0" w:color="auto"/>
             </w:tcBorders>
           </w:tcPr>
           <w:p>
@@ -515,7 +516,7 @@
           <w:tcPr>
             <w:tcW w:w="1282" w:type="dxa"/>
             <w:tcBorders>
-              <w:bottom w:val="single" w:sz="12" w:space="0" w:color="auto"/>
+              <w:bottom w:val="single" w:sz="4" w:space="0" w:color="auto"/>
               <w:right w:val="single" w:sz="12" w:space="0" w:color="auto"/>
             </w:tcBorders>
           </w:tcPr>
@@ -530,10 +531,10 @@
         <w:tc>
           <w:tcPr>
             <w:tcW w:w="1214" w:type="dxa"/>
-            <w:vMerge w:val="restart"/>
-            <w:tcBorders>
-              <w:top w:val="single" w:sz="12" w:space="0" w:color="auto"/>
+            <w:vMerge/>
+            <w:tcBorders>
               <w:left w:val="single" w:sz="12" w:space="0" w:color="auto"/>
+              <w:bottom w:val="single" w:sz="12" w:space="0" w:color="auto"/>
             </w:tcBorders>
           </w:tcPr>
           <w:p>
@@ -544,25 +545,18 @@
                 <w:bCs/>
               </w:rPr>
             </w:pPr>
-            <w:r>
-              <w:rPr>
-                <w:b/>
-                <w:bCs/>
-              </w:rPr>
-              <w:t>Deckard</w:t>
-            </w:r>
           </w:p>
         </w:tc>
         <w:tc>
           <w:tcPr>
             <w:tcW w:w="1303" w:type="dxa"/>
             <w:tcBorders>
-              <w:top w:val="single" w:sz="12" w:space="0" w:color="auto"/>
-            </w:tcBorders>
-          </w:tcPr>
-          <w:p>
-            <w:r>
-              <w:t>RQ1</w:t>
+              <w:bottom w:val="single" w:sz="12" w:space="0" w:color="auto"/>
+            </w:tcBorders>
+          </w:tcPr>
+          <w:p>
+            <w:r>
+              <w:t>RQ5</w:t>
             </w:r>
           </w:p>
         </w:tc>
@@ -570,7 +564,7 @@
           <w:tcPr>
             <w:tcW w:w="1372" w:type="dxa"/>
             <w:tcBorders>
-              <w:top w:val="single" w:sz="12" w:space="0" w:color="auto"/>
+              <w:bottom w:val="single" w:sz="12" w:space="0" w:color="auto"/>
             </w:tcBorders>
           </w:tcPr>
           <w:p>
@@ -578,16 +572,10 @@
               <w:t>1</w:t>
             </w:r>
             <w:r>
-              <w:t>0</w:t>
-            </w:r>
-            <w:r>
-              <w:t xml:space="preserve"> m</w:t>
-            </w:r>
-            <w:r>
-              <w:t xml:space="preserve"> </w:t>
-            </w:r>
-            <w:r>
-              <w:t>38</w:t>
+              <w:t xml:space="preserve"> m </w:t>
+            </w:r>
+            <w:r>
+              <w:t>39</w:t>
             </w:r>
             <w:r>
               <w:t xml:space="preserve"> s</w:t>
@@ -598,18 +586,15 @@
           <w:tcPr>
             <w:tcW w:w="1463" w:type="dxa"/>
             <w:tcBorders>
-              <w:top w:val="single" w:sz="12" w:space="0" w:color="auto"/>
-            </w:tcBorders>
-          </w:tcPr>
-          <w:p>
-            <w:r>
-              <w:t>19</w:t>
-            </w:r>
-            <w:r>
-              <w:t xml:space="preserve"> m</w:t>
-            </w:r>
-            <w:r>
-              <w:t xml:space="preserve"> </w:t>
+              <w:bottom w:val="single" w:sz="12" w:space="0" w:color="auto"/>
+            </w:tcBorders>
+          </w:tcPr>
+          <w:p>
+            <w:r>
+              <w:t>1</w:t>
+            </w:r>
+            <w:r>
+              <w:t xml:space="preserve"> m </w:t>
             </w:r>
             <w:r>
               <w:t>36</w:t>
@@ -623,33 +608,25 @@
           <w:tcPr>
             <w:tcW w:w="1436" w:type="dxa"/>
             <w:tcBorders>
-              <w:top w:val="single" w:sz="12" w:space="0" w:color="auto"/>
-            </w:tcBorders>
-          </w:tcPr>
-          <w:p/>
+              <w:bottom w:val="single" w:sz="12" w:space="0" w:color="auto"/>
+            </w:tcBorders>
+          </w:tcPr>
+          <w:p>
+            <w:r>
+              <w:t>1 h 47 m</w:t>
+            </w:r>
+          </w:p>
         </w:tc>
         <w:tc>
           <w:tcPr>
             <w:tcW w:w="1423" w:type="dxa"/>
             <w:tcBorders>
-              <w:top w:val="single" w:sz="12" w:space="0" w:color="auto"/>
-            </w:tcBorders>
-          </w:tcPr>
-          <w:p>
-            <w:r>
-              <w:t>5</w:t>
-            </w:r>
-            <w:r>
-              <w:t>6</w:t>
-            </w:r>
-            <w:r>
-              <w:t xml:space="preserve">h </w:t>
-            </w:r>
-            <w:r>
-              <w:t>53</w:t>
-            </w:r>
-            <w:r>
-              <w:t>m</w:t>
+              <w:bottom w:val="single" w:sz="12" w:space="0" w:color="auto"/>
+            </w:tcBorders>
+          </w:tcPr>
+          <w:p>
+            <w:r>
+              <w:t>23 m 28 s</w:t>
             </w:r>
           </w:p>
         </w:tc>
@@ -657,13 +634,13 @@
           <w:tcPr>
             <w:tcW w:w="1282" w:type="dxa"/>
             <w:tcBorders>
-              <w:top w:val="single" w:sz="12" w:space="0" w:color="auto"/>
+              <w:bottom w:val="single" w:sz="12" w:space="0" w:color="auto"/>
               <w:right w:val="single" w:sz="12" w:space="0" w:color="auto"/>
             </w:tcBorders>
           </w:tcPr>
           <w:p>
             <w:r>
-              <w:t>12 h 41 m</w:t>
+              <w:t>7 m 40 s</w:t>
             </w:r>
           </w:p>
         </w:tc>
@@ -672,8 +649,9 @@
         <w:tc>
           <w:tcPr>
             <w:tcW w:w="1214" w:type="dxa"/>
-            <w:vMerge/>
-            <w:tcBorders>
+            <w:vMerge w:val="restart"/>
+            <w:tcBorders>
+              <w:top w:val="single" w:sz="12" w:space="0" w:color="auto"/>
               <w:left w:val="single" w:sz="12" w:space="0" w:color="auto"/>
             </w:tcBorders>
           </w:tcPr>
@@ -685,28 +663,41 @@
                 <w:bCs/>
               </w:rPr>
             </w:pPr>
+            <w:r>
+              <w:rPr>
+                <w:b/>
+                <w:bCs/>
+              </w:rPr>
+              <w:t>Deckard</w:t>
+            </w:r>
           </w:p>
         </w:tc>
         <w:tc>
           <w:tcPr>
             <w:tcW w:w="1303" w:type="dxa"/>
-          </w:tcPr>
-          <w:p>
-            <w:r>
-              <w:t>RQ2</w:t>
+            <w:tcBorders>
+              <w:top w:val="single" w:sz="12" w:space="0" w:color="auto"/>
+            </w:tcBorders>
+          </w:tcPr>
+          <w:p>
+            <w:r>
+              <w:t>RQ1</w:t>
             </w:r>
           </w:p>
         </w:tc>
         <w:tc>
           <w:tcPr>
             <w:tcW w:w="1372" w:type="dxa"/>
+            <w:tcBorders>
+              <w:top w:val="single" w:sz="12" w:space="0" w:color="auto"/>
+            </w:tcBorders>
           </w:tcPr>
           <w:p>
             <w:r>
               <w:t>1</w:t>
             </w:r>
             <w:r>
-              <w:t>1</w:t>
+              <w:t>0</w:t>
             </w:r>
             <w:r>
               <w:t xml:space="preserve"> m</w:t>
@@ -715,7 +706,7 @@
               <w:t xml:space="preserve"> </w:t>
             </w:r>
             <w:r>
-              <w:t>27</w:t>
+              <w:t>38</w:t>
             </w:r>
             <w:r>
               <w:t xml:space="preserve"> s</w:t>
@@ -725,32 +716,59 @@
         <w:tc>
           <w:tcPr>
             <w:tcW w:w="1463" w:type="dxa"/>
-          </w:tcPr>
-          <w:p>
-            <w:r>
-              <w:t>22</w:t>
+            <w:tcBorders>
+              <w:top w:val="single" w:sz="12" w:space="0" w:color="auto"/>
+            </w:tcBorders>
+          </w:tcPr>
+          <w:p>
+            <w:r>
+              <w:t>19</w:t>
             </w:r>
             <w:r>
               <w:t xml:space="preserve"> m</w:t>
             </w:r>
             <w:r>
-              <w:t xml:space="preserve"> 10 s</w:t>
+              <w:t xml:space="preserve"> </w:t>
+            </w:r>
+            <w:r>
+              <w:t>36</w:t>
+            </w:r>
+            <w:r>
+              <w:t xml:space="preserve"> s</w:t>
             </w:r>
           </w:p>
         </w:tc>
         <w:tc>
           <w:tcPr>
             <w:tcW w:w="1436" w:type="dxa"/>
+            <w:tcBorders>
+              <w:top w:val="single" w:sz="12" w:space="0" w:color="auto"/>
+            </w:tcBorders>
           </w:tcPr>
           <w:p/>
         </w:tc>
         <w:tc>
           <w:tcPr>
             <w:tcW w:w="1423" w:type="dxa"/>
-          </w:tcPr>
-          <w:p>
-            <w:r>
-              <w:t>52 h 28 m</w:t>
+            <w:tcBorders>
+              <w:top w:val="single" w:sz="12" w:space="0" w:color="auto"/>
+            </w:tcBorders>
+          </w:tcPr>
+          <w:p>
+            <w:r>
+              <w:t>5</w:t>
+            </w:r>
+            <w:r>
+              <w:t>6</w:t>
+            </w:r>
+            <w:r>
+              <w:t xml:space="preserve">h </w:t>
+            </w:r>
+            <w:r>
+              <w:t>53</w:t>
+            </w:r>
+            <w:r>
+              <w:t>m</w:t>
             </w:r>
           </w:p>
         </w:tc>
@@ -758,12 +776,13 @@
           <w:tcPr>
             <w:tcW w:w="1282" w:type="dxa"/>
             <w:tcBorders>
+              <w:top w:val="single" w:sz="12" w:space="0" w:color="auto"/>
               <w:right w:val="single" w:sz="12" w:space="0" w:color="auto"/>
             </w:tcBorders>
           </w:tcPr>
           <w:p>
             <w:r>
-              <w:t>13 h 33 m</w:t>
+              <w:t>12 h 41 m</w:t>
             </w:r>
           </w:p>
         </w:tc>
@@ -793,7 +812,7 @@
           </w:tcPr>
           <w:p>
             <w:r>
-              <w:t>RQ3</w:t>
+              <w:t>RQ2</w:t>
             </w:r>
           </w:p>
         </w:tc>
@@ -803,7 +822,22 @@
           </w:tcPr>
           <w:p>
             <w:r>
-              <w:t>11 m 2 s</w:t>
+              <w:t>1</w:t>
+            </w:r>
+            <w:r>
+              <w:t>1</w:t>
+            </w:r>
+            <w:r>
+              <w:t xml:space="preserve"> m</w:t>
+            </w:r>
+            <w:r>
+              <w:t xml:space="preserve"> </w:t>
+            </w:r>
+            <w:r>
+              <w:t>27</w:t>
+            </w:r>
+            <w:r>
+              <w:t xml:space="preserve"> s</w:t>
             </w:r>
           </w:p>
         </w:tc>
@@ -813,7 +847,13 @@
           </w:tcPr>
           <w:p>
             <w:r>
-              <w:t>17 m 50 s</w:t>
+              <w:t>22</w:t>
+            </w:r>
+            <w:r>
+              <w:t xml:space="preserve"> m</w:t>
+            </w:r>
+            <w:r>
+              <w:t xml:space="preserve"> 10 s</w:t>
             </w:r>
           </w:p>
         </w:tc>
@@ -829,7 +869,7 @@
           </w:tcPr>
           <w:p>
             <w:r>
-              <w:t>48 h 51 m</w:t>
+              <w:t>52 h 28 m</w:t>
             </w:r>
           </w:p>
         </w:tc>
@@ -842,7 +882,7 @@
           </w:tcPr>
           <w:p>
             <w:r>
-              <w:t>12 h 31 m</w:t>
+              <w:t>13 h 33 m</w:t>
             </w:r>
           </w:p>
         </w:tc>
@@ -854,7 +894,6 @@
             <w:vMerge/>
             <w:tcBorders>
               <w:left w:val="single" w:sz="12" w:space="0" w:color="auto"/>
-              <w:bottom w:val="single" w:sz="12" w:space="0" w:color="auto"/>
             </w:tcBorders>
           </w:tcPr>
           <w:p>
@@ -870,61 +909,46 @@
         <w:tc>
           <w:tcPr>
             <w:tcW w:w="1303" w:type="dxa"/>
-            <w:tcBorders>
-              <w:bottom w:val="single" w:sz="12" w:space="0" w:color="auto"/>
-            </w:tcBorders>
-          </w:tcPr>
-          <w:p>
-            <w:r>
-              <w:t>RQ4</w:t>
+          </w:tcPr>
+          <w:p>
+            <w:r>
+              <w:t>RQ3</w:t>
             </w:r>
           </w:p>
         </w:tc>
         <w:tc>
           <w:tcPr>
             <w:tcW w:w="1372" w:type="dxa"/>
-            <w:tcBorders>
-              <w:bottom w:val="single" w:sz="12" w:space="0" w:color="auto"/>
-            </w:tcBorders>
-          </w:tcPr>
-          <w:p>
-            <w:r>
-              <w:t>5 m 5 s</w:t>
+          </w:tcPr>
+          <w:p>
+            <w:r>
+              <w:t>11 m 2 s</w:t>
             </w:r>
           </w:p>
         </w:tc>
         <w:tc>
           <w:tcPr>
             <w:tcW w:w="1463" w:type="dxa"/>
-            <w:tcBorders>
-              <w:bottom w:val="single" w:sz="12" w:space="0" w:color="auto"/>
-            </w:tcBorders>
-          </w:tcPr>
-          <w:p>
-            <w:r>
-              <w:t>2 m 32 s</w:t>
+          </w:tcPr>
+          <w:p>
+            <w:r>
+              <w:t>17 m 50 s</w:t>
             </w:r>
           </w:p>
         </w:tc>
         <w:tc>
           <w:tcPr>
             <w:tcW w:w="1436" w:type="dxa"/>
-            <w:tcBorders>
-              <w:bottom w:val="single" w:sz="12" w:space="0" w:color="auto"/>
-            </w:tcBorders>
           </w:tcPr>
           <w:p/>
         </w:tc>
         <w:tc>
           <w:tcPr>
             <w:tcW w:w="1423" w:type="dxa"/>
-            <w:tcBorders>
-              <w:bottom w:val="single" w:sz="12" w:space="0" w:color="auto"/>
-            </w:tcBorders>
-          </w:tcPr>
-          <w:p>
-            <w:r>
-              <w:t>9 h 20 m</w:t>
+          </w:tcPr>
+          <w:p>
+            <w:r>
+              <w:t>48 h 51 m</w:t>
             </w:r>
           </w:p>
         </w:tc>
@@ -932,13 +956,12 @@
           <w:tcPr>
             <w:tcW w:w="1282" w:type="dxa"/>
             <w:tcBorders>
-              <w:bottom w:val="single" w:sz="12" w:space="0" w:color="auto"/>
               <w:right w:val="single" w:sz="12" w:space="0" w:color="auto"/>
             </w:tcBorders>
           </w:tcPr>
           <w:p>
             <w:r>
-              <w:t>2 h 50 m</w:t>
+              <w:t>12 h 31 m</w:t>
             </w:r>
           </w:p>
         </w:tc>
@@ -947,9 +970,10 @@
         <w:tc>
           <w:tcPr>
             <w:tcW w:w="1214" w:type="dxa"/>
-            <w:vMerge w:val="restart"/>
+            <w:vMerge/>
             <w:tcBorders>
               <w:left w:val="single" w:sz="12" w:space="0" w:color="auto"/>
+              <w:bottom w:val="single" w:sz="12" w:space="0" w:color="auto"/>
             </w:tcBorders>
           </w:tcPr>
           <w:p>
@@ -960,26 +984,18 @@
                 <w:bCs/>
               </w:rPr>
             </w:pPr>
-            <w:r>
-              <w:rPr>
-                <w:b/>
-                <w:bCs/>
-              </w:rPr>
-              <w:t>Deckard (2nd)</w:t>
-            </w:r>
           </w:p>
         </w:tc>
         <w:tc>
           <w:tcPr>
             <w:tcW w:w="1303" w:type="dxa"/>
             <w:tcBorders>
-              <w:top w:val="single" w:sz="12" w:space="0" w:color="auto"/>
-              <w:bottom w:val="single" w:sz="4" w:space="0" w:color="auto"/>
-            </w:tcBorders>
-          </w:tcPr>
-          <w:p>
-            <w:r>
-              <w:t>RQ1</w:t>
+              <w:bottom w:val="single" w:sz="12" w:space="0" w:color="auto"/>
+            </w:tcBorders>
+          </w:tcPr>
+          <w:p>
+            <w:r>
+              <w:t>RQ4</w:t>
             </w:r>
           </w:p>
         </w:tc>
@@ -987,25 +1003,12 @@
           <w:tcPr>
             <w:tcW w:w="1372" w:type="dxa"/>
             <w:tcBorders>
-              <w:top w:val="single" w:sz="12" w:space="0" w:color="auto"/>
-              <w:bottom w:val="single" w:sz="4" w:space="0" w:color="auto"/>
-            </w:tcBorders>
-          </w:tcPr>
-          <w:p>
-            <w:r>
-              <w:t>2</w:t>
-            </w:r>
-            <w:r>
-              <w:t>6</w:t>
-            </w:r>
-            <w:r>
-              <w:t xml:space="preserve"> m 4</w:t>
-            </w:r>
-            <w:r>
-              <w:t>5</w:t>
-            </w:r>
-            <w:r>
-              <w:t xml:space="preserve"> s</w:t>
+              <w:bottom w:val="single" w:sz="12" w:space="0" w:color="auto"/>
+            </w:tcBorders>
+          </w:tcPr>
+          <w:p>
+            <w:r>
+              <w:t>5 m 5 s</w:t>
             </w:r>
           </w:p>
         </w:tc>
@@ -1013,13 +1016,12 @@
           <w:tcPr>
             <w:tcW w:w="1463" w:type="dxa"/>
             <w:tcBorders>
-              <w:top w:val="single" w:sz="12" w:space="0" w:color="auto"/>
-              <w:bottom w:val="single" w:sz="4" w:space="0" w:color="auto"/>
-            </w:tcBorders>
-          </w:tcPr>
-          <w:p>
-            <w:r>
-              <w:t>38 m 5 s</w:t>
+              <w:bottom w:val="single" w:sz="12" w:space="0" w:color="auto"/>
+            </w:tcBorders>
+          </w:tcPr>
+          <w:p>
+            <w:r>
+              <w:t>2 m 32 s</w:t>
             </w:r>
           </w:p>
         </w:tc>
@@ -1027,8 +1029,7 @@
           <w:tcPr>
             <w:tcW w:w="1436" w:type="dxa"/>
             <w:tcBorders>
-              <w:top w:val="single" w:sz="12" w:space="0" w:color="auto"/>
-              <w:bottom w:val="single" w:sz="4" w:space="0" w:color="auto"/>
+              <w:bottom w:val="single" w:sz="12" w:space="0" w:color="auto"/>
             </w:tcBorders>
           </w:tcPr>
           <w:p/>
@@ -1037,13 +1038,12 @@
           <w:tcPr>
             <w:tcW w:w="1423" w:type="dxa"/>
             <w:tcBorders>
-              <w:top w:val="single" w:sz="12" w:space="0" w:color="auto"/>
-              <w:bottom w:val="single" w:sz="4" w:space="0" w:color="auto"/>
-            </w:tcBorders>
-          </w:tcPr>
-          <w:p>
-            <w:r>
-              <w:t>82 h 37 m</w:t>
+              <w:bottom w:val="single" w:sz="12" w:space="0" w:color="auto"/>
+            </w:tcBorders>
+          </w:tcPr>
+          <w:p>
+            <w:r>
+              <w:t>9 h 20 m</w:t>
             </w:r>
           </w:p>
         </w:tc>
@@ -1051,14 +1051,13 @@
           <w:tcPr>
             <w:tcW w:w="1282" w:type="dxa"/>
             <w:tcBorders>
-              <w:top w:val="single" w:sz="12" w:space="0" w:color="auto"/>
-              <w:bottom w:val="single" w:sz="4" w:space="0" w:color="auto"/>
+              <w:bottom w:val="single" w:sz="12" w:space="0" w:color="auto"/>
               <w:right w:val="single" w:sz="12" w:space="0" w:color="auto"/>
             </w:tcBorders>
           </w:tcPr>
           <w:p>
             <w:r>
-              <w:t>17 h 55 m</w:t>
+              <w:t>2 h 50 m</w:t>
             </w:r>
           </w:p>
         </w:tc>
@@ -1067,7 +1066,7 @@
         <w:tc>
           <w:tcPr>
             <w:tcW w:w="1214" w:type="dxa"/>
-            <w:vMerge/>
+            <w:vMerge w:val="restart"/>
             <w:tcBorders>
               <w:left w:val="single" w:sz="12" w:space="0" w:color="auto"/>
             </w:tcBorders>
@@ -1080,19 +1079,26 @@
                 <w:bCs/>
               </w:rPr>
             </w:pPr>
+            <w:r>
+              <w:rPr>
+                <w:b/>
+                <w:bCs/>
+              </w:rPr>
+              <w:t>Deckard (2nd)</w:t>
+            </w:r>
           </w:p>
         </w:tc>
         <w:tc>
           <w:tcPr>
             <w:tcW w:w="1303" w:type="dxa"/>
             <w:tcBorders>
-              <w:top w:val="single" w:sz="4" w:space="0" w:color="auto"/>
-              <w:bottom w:val="single" w:sz="4" w:space="0" w:color="auto"/>
-            </w:tcBorders>
-          </w:tcPr>
-          <w:p>
-            <w:r>
-              <w:t>RQ2</w:t>
+              <w:top w:val="single" w:sz="12" w:space="0" w:color="auto"/>
+              <w:bottom w:val="single" w:sz="4" w:space="0" w:color="auto"/>
+            </w:tcBorders>
+          </w:tcPr>
+          <w:p>
+            <w:r>
+              <w:t>RQ1</w:t>
             </w:r>
           </w:p>
         </w:tc>
@@ -1100,7 +1106,7 @@
           <w:tcPr>
             <w:tcW w:w="1372" w:type="dxa"/>
             <w:tcBorders>
-              <w:top w:val="single" w:sz="4" w:space="0" w:color="auto"/>
+              <w:top w:val="single" w:sz="12" w:space="0" w:color="auto"/>
               <w:bottom w:val="single" w:sz="4" w:space="0" w:color="auto"/>
             </w:tcBorders>
           </w:tcPr>
@@ -1109,13 +1115,13 @@
               <w:t>2</w:t>
             </w:r>
             <w:r>
-              <w:t>9</w:t>
-            </w:r>
-            <w:r>
-              <w:t xml:space="preserve"> m </w:t>
-            </w:r>
-            <w:r>
-              <w:t>29</w:t>
+              <w:t>6</w:t>
+            </w:r>
+            <w:r>
+              <w:t xml:space="preserve"> m 4</w:t>
+            </w:r>
+            <w:r>
+              <w:t>5</w:t>
             </w:r>
             <w:r>
               <w:t xml:space="preserve"> s</w:t>
@@ -1126,13 +1132,13 @@
           <w:tcPr>
             <w:tcW w:w="1463" w:type="dxa"/>
             <w:tcBorders>
-              <w:top w:val="single" w:sz="4" w:space="0" w:color="auto"/>
-              <w:bottom w:val="single" w:sz="4" w:space="0" w:color="auto"/>
-            </w:tcBorders>
-          </w:tcPr>
-          <w:p>
-            <w:r>
-              <w:t>47 m 30 s</w:t>
+              <w:top w:val="single" w:sz="12" w:space="0" w:color="auto"/>
+              <w:bottom w:val="single" w:sz="4" w:space="0" w:color="auto"/>
+            </w:tcBorders>
+          </w:tcPr>
+          <w:p>
+            <w:r>
+              <w:t>38 m 5 s</w:t>
             </w:r>
           </w:p>
         </w:tc>
@@ -1140,7 +1146,7 @@
           <w:tcPr>
             <w:tcW w:w="1436" w:type="dxa"/>
             <w:tcBorders>
-              <w:top w:val="single" w:sz="4" w:space="0" w:color="auto"/>
+              <w:top w:val="single" w:sz="12" w:space="0" w:color="auto"/>
               <w:bottom w:val="single" w:sz="4" w:space="0" w:color="auto"/>
             </w:tcBorders>
           </w:tcPr>
@@ -1150,24 +1156,28 @@
           <w:tcPr>
             <w:tcW w:w="1423" w:type="dxa"/>
             <w:tcBorders>
-              <w:top w:val="single" w:sz="4" w:space="0" w:color="auto"/>
-              <w:bottom w:val="single" w:sz="4" w:space="0" w:color="auto"/>
-            </w:tcBorders>
-          </w:tcPr>
-          <w:p/>
+              <w:top w:val="single" w:sz="12" w:space="0" w:color="auto"/>
+              <w:bottom w:val="single" w:sz="4" w:space="0" w:color="auto"/>
+            </w:tcBorders>
+          </w:tcPr>
+          <w:p>
+            <w:r>
+              <w:t>82 h 37 m</w:t>
+            </w:r>
+          </w:p>
         </w:tc>
         <w:tc>
           <w:tcPr>
             <w:tcW w:w="1282" w:type="dxa"/>
             <w:tcBorders>
-              <w:top w:val="single" w:sz="4" w:space="0" w:color="auto"/>
+              <w:top w:val="single" w:sz="12" w:space="0" w:color="auto"/>
               <w:bottom w:val="single" w:sz="4" w:space="0" w:color="auto"/>
               <w:right w:val="single" w:sz="12" w:space="0" w:color="auto"/>
             </w:tcBorders>
           </w:tcPr>
           <w:p>
             <w:r>
-              <w:t>19 h 21 m</w:t>
+              <w:t>17 h 55 m</w:t>
             </w:r>
           </w:p>
         </w:tc>
@@ -1201,7 +1211,7 @@
           </w:tcPr>
           <w:p>
             <w:r>
-              <w:t>RQ3</w:t>
+              <w:t>RQ2</w:t>
             </w:r>
           </w:p>
         </w:tc>
@@ -1215,7 +1225,19 @@
           </w:tcPr>
           <w:p>
             <w:r>
-              <w:t>25 m 59 s</w:t>
+              <w:t>2</w:t>
+            </w:r>
+            <w:r>
+              <w:t>9</w:t>
+            </w:r>
+            <w:r>
+              <w:t xml:space="preserve"> m </w:t>
+            </w:r>
+            <w:r>
+              <w:t>29</w:t>
+            </w:r>
+            <w:r>
+              <w:t xml:space="preserve"> s</w:t>
             </w:r>
           </w:p>
         </w:tc>
@@ -1229,7 +1251,7 @@
           </w:tcPr>
           <w:p>
             <w:r>
-              <w:t>41 m 29 s</w:t>
+              <w:t>47 m 30 s</w:t>
             </w:r>
           </w:p>
         </w:tc>
@@ -1264,7 +1286,7 @@
           </w:tcPr>
           <w:p>
             <w:r>
-              <w:t>17 h 59 m</w:t>
+              <w:t>19 h 21 m</w:t>
             </w:r>
           </w:p>
         </w:tc>
@@ -1276,7 +1298,6 @@
             <w:vMerge/>
             <w:tcBorders>
               <w:left w:val="single" w:sz="12" w:space="0" w:color="auto"/>
-              <w:bottom w:val="single" w:sz="12" w:space="0" w:color="auto"/>
             </w:tcBorders>
           </w:tcPr>
           <w:p>
@@ -1294,12 +1315,12 @@
             <w:tcW w:w="1303" w:type="dxa"/>
             <w:tcBorders>
               <w:top w:val="single" w:sz="4" w:space="0" w:color="auto"/>
-              <w:bottom w:val="single" w:sz="12" w:space="0" w:color="auto"/>
-            </w:tcBorders>
-          </w:tcPr>
-          <w:p>
-            <w:r>
-              <w:t>RQ4</w:t>
+              <w:bottom w:val="single" w:sz="4" w:space="0" w:color="auto"/>
+            </w:tcBorders>
+          </w:tcPr>
+          <w:p>
+            <w:r>
+              <w:t>RQ3</w:t>
             </w:r>
           </w:p>
         </w:tc>
@@ -1308,12 +1329,12 @@
             <w:tcW w:w="1372" w:type="dxa"/>
             <w:tcBorders>
               <w:top w:val="single" w:sz="4" w:space="0" w:color="auto"/>
-              <w:bottom w:val="single" w:sz="12" w:space="0" w:color="auto"/>
-            </w:tcBorders>
-          </w:tcPr>
-          <w:p>
-            <w:r>
-              <w:t>12 m 37 s</w:t>
+              <w:bottom w:val="single" w:sz="4" w:space="0" w:color="auto"/>
+            </w:tcBorders>
+          </w:tcPr>
+          <w:p>
+            <w:r>
+              <w:t>25 m 59 s</w:t>
             </w:r>
           </w:p>
         </w:tc>
@@ -1322,12 +1343,12 @@
             <w:tcW w:w="1463" w:type="dxa"/>
             <w:tcBorders>
               <w:top w:val="single" w:sz="4" w:space="0" w:color="auto"/>
-              <w:bottom w:val="single" w:sz="12" w:space="0" w:color="auto"/>
-            </w:tcBorders>
-          </w:tcPr>
-          <w:p>
-            <w:r>
-              <w:t>5 m 15 s</w:t>
+              <w:bottom w:val="single" w:sz="4" w:space="0" w:color="auto"/>
+            </w:tcBorders>
+          </w:tcPr>
+          <w:p>
+            <w:r>
+              <w:t>41 m 29 s</w:t>
             </w:r>
           </w:p>
         </w:tc>
@@ -1336,7 +1357,7 @@
             <w:tcW w:w="1436" w:type="dxa"/>
             <w:tcBorders>
               <w:top w:val="single" w:sz="4" w:space="0" w:color="auto"/>
-              <w:bottom w:val="single" w:sz="12" w:space="0" w:color="auto"/>
+              <w:bottom w:val="single" w:sz="4" w:space="0" w:color="auto"/>
             </w:tcBorders>
           </w:tcPr>
           <w:p/>
@@ -1346,7 +1367,7 @@
             <w:tcW w:w="1423" w:type="dxa"/>
             <w:tcBorders>
               <w:top w:val="single" w:sz="4" w:space="0" w:color="auto"/>
-              <w:bottom w:val="single" w:sz="12" w:space="0" w:color="auto"/>
+              <w:bottom w:val="single" w:sz="4" w:space="0" w:color="auto"/>
             </w:tcBorders>
           </w:tcPr>
           <w:p/>
@@ -1356,13 +1377,13 @@
             <w:tcW w:w="1282" w:type="dxa"/>
             <w:tcBorders>
               <w:top w:val="single" w:sz="4" w:space="0" w:color="auto"/>
-              <w:bottom w:val="single" w:sz="12" w:space="0" w:color="auto"/>
+              <w:bottom w:val="single" w:sz="4" w:space="0" w:color="auto"/>
               <w:right w:val="single" w:sz="12" w:space="0" w:color="auto"/>
             </w:tcBorders>
           </w:tcPr>
           <w:p>
             <w:r>
-              <w:t>3 h 31 m</w:t>
+              <w:t>17 h 59 m</w:t>
             </w:r>
           </w:p>
         </w:tc>
@@ -1371,10 +1392,10 @@
         <w:tc>
           <w:tcPr>
             <w:tcW w:w="1214" w:type="dxa"/>
-            <w:vMerge w:val="restart"/>
-            <w:tcBorders>
-              <w:top w:val="single" w:sz="12" w:space="0" w:color="auto"/>
+            <w:vMerge/>
+            <w:tcBorders>
               <w:left w:val="single" w:sz="12" w:space="0" w:color="auto"/>
+              <w:bottom w:val="single" w:sz="12" w:space="0" w:color="auto"/>
             </w:tcBorders>
           </w:tcPr>
           <w:p>
@@ -1385,7 +1406,106 @@
                 <w:bCs/>
               </w:rPr>
             </w:pPr>
+          </w:p>
+        </w:tc>
+        <w:tc>
+          <w:tcPr>
+            <w:tcW w:w="1303" w:type="dxa"/>
+            <w:tcBorders>
+              <w:top w:val="single" w:sz="4" w:space="0" w:color="auto"/>
+              <w:bottom w:val="single" w:sz="12" w:space="0" w:color="auto"/>
+            </w:tcBorders>
+          </w:tcPr>
+          <w:p>
+            <w:r>
+              <w:t>RQ4</w:t>
+            </w:r>
+          </w:p>
+        </w:tc>
+        <w:tc>
+          <w:tcPr>
+            <w:tcW w:w="1372" w:type="dxa"/>
+            <w:tcBorders>
+              <w:top w:val="single" w:sz="4" w:space="0" w:color="auto"/>
+              <w:bottom w:val="single" w:sz="12" w:space="0" w:color="auto"/>
+            </w:tcBorders>
+          </w:tcPr>
+          <w:p>
+            <w:r>
+              <w:t>12 m 37 s</w:t>
+            </w:r>
+          </w:p>
+        </w:tc>
+        <w:tc>
+          <w:tcPr>
+            <w:tcW w:w="1463" w:type="dxa"/>
+            <w:tcBorders>
+              <w:top w:val="single" w:sz="4" w:space="0" w:color="auto"/>
+              <w:bottom w:val="single" w:sz="12" w:space="0" w:color="auto"/>
+            </w:tcBorders>
+          </w:tcPr>
+          <w:p>
+            <w:r>
+              <w:t>5 m 15 s</w:t>
+            </w:r>
+          </w:p>
+        </w:tc>
+        <w:tc>
+          <w:tcPr>
+            <w:tcW w:w="1436" w:type="dxa"/>
+            <w:tcBorders>
+              <w:top w:val="single" w:sz="4" w:space="0" w:color="auto"/>
+              <w:bottom w:val="single" w:sz="12" w:space="0" w:color="auto"/>
+            </w:tcBorders>
+          </w:tcPr>
+          <w:p/>
+        </w:tc>
+        <w:tc>
+          <w:tcPr>
+            <w:tcW w:w="1423" w:type="dxa"/>
+            <w:tcBorders>
+              <w:top w:val="single" w:sz="4" w:space="0" w:color="auto"/>
+              <w:bottom w:val="single" w:sz="12" w:space="0" w:color="auto"/>
+            </w:tcBorders>
+          </w:tcPr>
+          <w:p/>
+        </w:tc>
+        <w:tc>
+          <w:tcPr>
+            <w:tcW w:w="1282" w:type="dxa"/>
+            <w:tcBorders>
+              <w:top w:val="single" w:sz="4" w:space="0" w:color="auto"/>
+              <w:bottom w:val="single" w:sz="12" w:space="0" w:color="auto"/>
+              <w:right w:val="single" w:sz="12" w:space="0" w:color="auto"/>
+            </w:tcBorders>
+          </w:tcPr>
+          <w:p>
+            <w:r>
+              <w:t>3 h 31 m</w:t>
+            </w:r>
+          </w:p>
+        </w:tc>
+      </w:tr>
+      <w:tr>
+        <w:tc>
+          <w:tcPr>
+            <w:tcW w:w="1214" w:type="dxa"/>
+            <w:vMerge w:val="restart"/>
+            <w:tcBorders>
+              <w:top w:val="single" w:sz="12" w:space="0" w:color="auto"/>
+              <w:left w:val="single" w:sz="12" w:space="0" w:color="auto"/>
+            </w:tcBorders>
+          </w:tcPr>
+          <w:p>
+            <w:pPr>
+              <w:jc w:val="center"/>
+              <w:rPr>
+                <w:b/>
+                <w:bCs/>
+              </w:rPr>
+            </w:pPr>
             <w:bookmarkStart w:id="0" w:name="_Hlk39406664"/>
+            <w:proofErr w:type="spellStart"/>
             <w:r>
               <w:rPr>
                 <w:b/>
@@ -1393,6 +1513,7 @@
               </w:rPr>
               <w:t>ConQat</w:t>
             </w:r>
+            <w:proofErr w:type="spellEnd"/>
           </w:p>
         </w:tc>
         <w:tc>
@@ -1720,6 +1841,7 @@
                 <w:bCs/>
               </w:rPr>
             </w:pPr>
+            <w:proofErr w:type="spellStart"/>
             <w:r>
               <w:rPr>
                 <w:b/>
@@ -1727,6 +1849,7 @@
               </w:rPr>
               <w:t>ConQat</w:t>
             </w:r>
+            <w:proofErr w:type="spellEnd"/>
             <w:r>
               <w:rPr>
                 <w:b/>
@@ -2108,6 +2231,7 @@
                 <w:bCs/>
               </w:rPr>
             </w:pPr>
+            <w:proofErr w:type="spellStart"/>
             <w:r>
               <w:rPr>
                 <w:b/>
@@ -2115,6 +2239,7 @@
               </w:rPr>
               <w:t>iClone</w:t>
             </w:r>
+            <w:proofErr w:type="spellEnd"/>
           </w:p>
         </w:tc>
         <w:tc>
@@ -2165,7 +2290,16 @@
           </w:tcPr>
           <w:p>
             <w:r>
-              <w:t>9 h 30 m</w:t>
+              <w:t>10</w:t>
+            </w:r>
+            <w:r>
+              <w:t xml:space="preserve"> h </w:t>
+            </w:r>
+            <w:r>
+              <w:t>25</w:t>
+            </w:r>
+            <w:r>
+              <w:t xml:space="preserve"> m</w:t>
             </w:r>
           </w:p>
         </w:tc>
@@ -2176,7 +2310,11 @@
               <w:top w:val="single" w:sz="12" w:space="0" w:color="auto"/>
             </w:tcBorders>
           </w:tcPr>
-          <w:p/>
+          <w:p>
+            <w:r>
+              <w:t>39 m 22 s</w:t>
+            </w:r>
+          </w:p>
         </w:tc>
         <w:tc>
           <w:tcPr>
@@ -2188,7 +2326,13 @@
           </w:tcPr>
           <w:p>
             <w:r>
-              <w:t>16 m 55 s</w:t>
+              <w:t xml:space="preserve">16 m </w:t>
+            </w:r>
+            <w:r>
+              <w:t>0</w:t>
+            </w:r>
+            <w:r>
+              <w:t xml:space="preserve"> s</w:t>
             </w:r>
           </w:p>
         </w:tc>
@@ -2242,13 +2386,21 @@
           <w:tcPr>
             <w:tcW w:w="1436" w:type="dxa"/>
           </w:tcPr>
-          <w:p/>
+          <w:p>
+            <w:r>
+              <w:t>10 h 14 m</w:t>
+            </w:r>
+          </w:p>
         </w:tc>
         <w:tc>
           <w:tcPr>
             <w:tcW w:w="1423" w:type="dxa"/>
           </w:tcPr>
-          <w:p/>
+          <w:p>
+            <w:r>
+              <w:t>46 m 43 s</w:t>
+            </w:r>
+          </w:p>
         </w:tc>
         <w:tc>
           <w:tcPr>
@@ -2313,13 +2465,21 @@
           <w:tcPr>
             <w:tcW w:w="1436" w:type="dxa"/>
           </w:tcPr>
-          <w:p/>
+          <w:p>
+            <w:r>
+              <w:t>9 h 58 m</w:t>
+            </w:r>
+          </w:p>
         </w:tc>
         <w:tc>
           <w:tcPr>
             <w:tcW w:w="1423" w:type="dxa"/>
           </w:tcPr>
-          <w:p/>
+          <w:p>
+            <w:r>
+              <w:t>39 m 30 s</w:t>
+            </w:r>
+          </w:p>
         </w:tc>
         <w:tc>
           <w:tcPr>
@@ -2342,7 +2502,6 @@
             <w:vMerge/>
             <w:tcBorders>
               <w:left w:val="single" w:sz="12" w:space="0" w:color="auto"/>
-              <w:bottom w:val="single" w:sz="12" w:space="0" w:color="auto"/>
             </w:tcBorders>
           </w:tcPr>
           <w:p>
@@ -2354,9 +2513,6 @@
         <w:tc>
           <w:tcPr>
             <w:tcW w:w="1303" w:type="dxa"/>
-            <w:tcBorders>
-              <w:bottom w:val="single" w:sz="12" w:space="0" w:color="auto"/>
-            </w:tcBorders>
           </w:tcPr>
           <w:p>
             <w:r>
@@ -2367,9 +2523,6 @@
         <w:tc>
           <w:tcPr>
             <w:tcW w:w="1372" w:type="dxa"/>
-            <w:tcBorders>
-              <w:bottom w:val="single" w:sz="12" w:space="0" w:color="auto"/>
-            </w:tcBorders>
           </w:tcPr>
           <w:p>
             <w:r>
@@ -2380,9 +2533,6 @@
         <w:tc>
           <w:tcPr>
             <w:tcW w:w="1463" w:type="dxa"/>
-            <w:tcBorders>
-              <w:bottom w:val="single" w:sz="12" w:space="0" w:color="auto"/>
-            </w:tcBorders>
           </w:tcPr>
           <w:p>
             <w:r>
@@ -2392,6 +2542,86 @@
               <w:t>44 s</w:t>
             </w:r>
           </w:p>
+        </w:tc>
+        <w:tc>
+          <w:tcPr>
+            <w:tcW w:w="1436" w:type="dxa"/>
+          </w:tcPr>
+          <w:p>
+            <w:r>
+              <w:t>1 h 2 m</w:t>
+            </w:r>
+          </w:p>
+        </w:tc>
+        <w:tc>
+          <w:tcPr>
+            <w:tcW w:w="1423" w:type="dxa"/>
+          </w:tcPr>
+          <w:p>
+            <w:r>
+              <w:t>8 m 20 s</w:t>
+            </w:r>
+          </w:p>
+        </w:tc>
+        <w:tc>
+          <w:tcPr>
+            <w:tcW w:w="1282" w:type="dxa"/>
+            <w:tcBorders>
+              <w:right w:val="single" w:sz="12" w:space="0" w:color="auto"/>
+            </w:tcBorders>
+          </w:tcPr>
+          <w:p>
+            <w:r>
+              <w:t>4 m 39 s</w:t>
+            </w:r>
+          </w:p>
+        </w:tc>
+      </w:tr>
+      <w:tr>
+        <w:tc>
+          <w:tcPr>
+            <w:tcW w:w="1214" w:type="dxa"/>
+            <w:tcBorders>
+              <w:left w:val="single" w:sz="12" w:space="0" w:color="auto"/>
+              <w:bottom w:val="single" w:sz="12" w:space="0" w:color="auto"/>
+            </w:tcBorders>
+          </w:tcPr>
+          <w:p>
+            <w:pPr>
+              <w:jc w:val="center"/>
+            </w:pPr>
+          </w:p>
+        </w:tc>
+        <w:tc>
+          <w:tcPr>
+            <w:tcW w:w="1303" w:type="dxa"/>
+            <w:tcBorders>
+              <w:bottom w:val="single" w:sz="12" w:space="0" w:color="auto"/>
+            </w:tcBorders>
+          </w:tcPr>
+          <w:p>
+            <w:r>
+              <w:t>RQ5</w:t>
+            </w:r>
+          </w:p>
+        </w:tc>
+        <w:tc>
+          <w:tcPr>
+            <w:tcW w:w="1372" w:type="dxa"/>
+            <w:tcBorders>
+              <w:bottom w:val="single" w:sz="12" w:space="0" w:color="auto"/>
+            </w:tcBorders>
+          </w:tcPr>
+          <w:p/>
+        </w:tc>
+        <w:tc>
+          <w:tcPr>
+            <w:tcW w:w="1463" w:type="dxa"/>
+            <w:tcBorders>
+              <w:bottom w:val="single" w:sz="12" w:space="0" w:color="auto"/>
+            </w:tcBorders>
+          </w:tcPr>
+          <w:p/>
         </w:tc>
         <w:tc>
           <w:tcPr>

</xml_diff>